<commit_message>
MMDO TP Compte rendu
</commit_message>
<xml_diff>
--- a/MMDO/TP3/TP 3 MMDO.docx
+++ b/MMDO/TP3/TP 3 MMDO.docx
@@ -7,7 +7,31 @@
         <w:pStyle w:val="Title"/>
       </w:pPr>
       <w:r>
-        <w:t>TP 3 MMDO : Groupe 4</w:t>
+        <w:t xml:space="preserve">TP 3 MMDO : Groupe 8 </w:t>
+      </w:r>
+    </w:p>
+    <w:p>
+      <w:pPr>
+        <w:pStyle w:val="Title"/>
+      </w:pPr>
+      <w:r>
+        <w:t>(</w:t>
+      </w:r>
+      <w:proofErr w:type="spellStart"/>
+      <w:r>
+        <w:t>Larnicole</w:t>
+      </w:r>
+      <w:proofErr w:type="spellEnd"/>
+      <w:r>
+        <w:t xml:space="preserve"> &amp; </w:t>
+      </w:r>
+      <w:proofErr w:type="spellStart"/>
+      <w:r>
+        <w:t>Vegreville</w:t>
+      </w:r>
+      <w:proofErr w:type="spellEnd"/>
+      <w:r>
+        <w:t>)</w:t>
       </w:r>
     </w:p>
     <w:p/>
@@ -27,6 +51,15 @@
         <w:t xml:space="preserve"> :</w:t>
       </w:r>
     </w:p>
+    <w:p/>
+    <w:p>
+      <w:pPr>
+        <w:pStyle w:val="Heading1"/>
+      </w:pPr>
+      <w:r>
+        <w:t>PHP :</w:t>
+      </w:r>
+    </w:p>
     <w:p>
       <w:r>
         <w:t xml:space="preserve">    </w:t>
@@ -128,25 +161,18 @@
       <w:r>
         <w:t xml:space="preserve">    </w:t>
       </w:r>
-    </w:p>
-    <w:p>
-      <w:pPr>
-        <w:rPr>
-          <w:lang w:val="en-GB"/>
-        </w:rPr>
-      </w:pPr>
-      <w:r>
-        <w:t xml:space="preserve">    </w:t>
-      </w:r>
-      <w:proofErr w:type="gramStart"/>
-      <w:r>
-        <w:rPr>
-          <w:lang w:val="en-GB"/>
-        </w:rPr>
+      <w:bookmarkStart w:id="0" w:name="_GoBack"/>
+      <w:bookmarkEnd w:id="0"/>
+    </w:p>
+    <w:p>
+      <w:pPr>
+        <w:pStyle w:val="Heading1"/>
+      </w:pPr>
+      <w:r>
         <w:t>SPARQL :</w:t>
       </w:r>
-      <w:proofErr w:type="gramEnd"/>
-    </w:p>
+    </w:p>
+    <w:p/>
     <w:p>
       <w:r>
         <w:t xml:space="preserve">Sont donné ci-dessous nos requêtes et leurs objectifs en </w:t>
@@ -360,6 +386,7 @@
     </w:p>
     <w:p>
       <w:r>
+        <w:lastRenderedPageBreak/>
         <w:t xml:space="preserve">  OPTIONAL { ?nature_de_l__</w:t>
       </w:r>
       <w:proofErr w:type="spellStart"/>
@@ -434,7 +461,6 @@
     </w:p>
     <w:p>
       <w:r>
-        <w:lastRenderedPageBreak/>
         <w:t xml:space="preserve">        </w:t>
       </w:r>
     </w:p>
@@ -1211,177 +1237,100 @@
     <w:p>
       <w:pPr>
         <w:ind w:left="708"/>
-        <w:rPr>
-          <w:lang w:val="en-GB"/>
-        </w:rPr>
-      </w:pPr>
-      <w:r>
-        <w:rPr>
-          <w:lang w:val="en-GB"/>
-        </w:rPr>
-        <w:t xml:space="preserve">          ?film p</w:t>
-      </w:r>
-      <w:proofErr w:type="gramStart"/>
-      <w:r>
-        <w:rPr>
-          <w:lang w:val="en-GB"/>
-        </w:rPr>
-        <w:t>:P161</w:t>
-      </w:r>
-      <w:proofErr w:type="gramEnd"/>
-      <w:r>
-        <w:rPr>
-          <w:lang w:val="en-GB"/>
-        </w:rPr>
-        <w:t xml:space="preserve"> [ps:P161 ?</w:t>
-      </w:r>
-      <w:proofErr w:type="spellStart"/>
-      <w:r>
-        <w:rPr>
-          <w:lang w:val="en-GB"/>
-        </w:rPr>
-        <w:t>acteur</w:t>
-      </w:r>
-      <w:proofErr w:type="spellEnd"/>
-      <w:r>
-        <w:rPr>
-          <w:lang w:val="en-GB"/>
-        </w:rPr>
-        <w:t>; pq:P453 ?role]</w:t>
-      </w:r>
-    </w:p>
-    <w:p>
-      <w:pPr>
-        <w:ind w:left="708"/>
-        <w:rPr>
-          <w:lang w:val="en-GB"/>
-        </w:rPr>
-      </w:pPr>
-      <w:r>
-        <w:rPr>
-          <w:lang w:val="en-GB"/>
-        </w:rPr>
+      </w:pPr>
+      <w:r>
+        <w:rPr>
+          <w:lang w:val="en-GB"/>
+        </w:rPr>
+        <w:t xml:space="preserve">          </w:t>
+      </w:r>
+      <w:r>
+        <w:t>?film p:P161 [ps:P161 ?acteur; pq:P453 ?</w:t>
+      </w:r>
+      <w:proofErr w:type="spellStart"/>
+      <w:r>
+        <w:t>role</w:t>
+      </w:r>
+      <w:proofErr w:type="spellEnd"/>
+      <w:r>
+        <w:t>]</w:t>
+      </w:r>
+    </w:p>
+    <w:p>
+      <w:pPr>
+        <w:ind w:left="708"/>
+      </w:pPr>
+      <w:r>
         <w:t xml:space="preserve">          SERVICE </w:t>
       </w:r>
       <w:proofErr w:type="spellStart"/>
       <w:r>
-        <w:rPr>
-          <w:lang w:val="en-GB"/>
-        </w:rPr>
-        <w:t>wikibase</w:t>
-      </w:r>
-      <w:proofErr w:type="gramStart"/>
-      <w:r>
-        <w:rPr>
-          <w:lang w:val="en-GB"/>
-        </w:rPr>
-        <w:t>:label</w:t>
-      </w:r>
-      <w:proofErr w:type="spellEnd"/>
-      <w:proofErr w:type="gramEnd"/>
-      <w:r>
-        <w:rPr>
-          <w:lang w:val="en-GB"/>
-        </w:rPr>
-        <w:t xml:space="preserve"> { </w:t>
-      </w:r>
-      <w:proofErr w:type="spellStart"/>
-      <w:r>
-        <w:rPr>
-          <w:lang w:val="en-GB"/>
-        </w:rPr>
+        <w:t>wikibase:label</w:t>
+      </w:r>
+      <w:proofErr w:type="spellEnd"/>
+      <w:r>
+        <w:t xml:space="preserve"> </w:t>
+      </w:r>
+      <w:proofErr w:type="gramStart"/>
+      <w:r>
+        <w:t xml:space="preserve">{ </w:t>
+      </w:r>
+      <w:proofErr w:type="spellStart"/>
+      <w:r>
         <w:t>bd:serviceParam</w:t>
       </w:r>
       <w:proofErr w:type="spellEnd"/>
-      <w:r>
-        <w:rPr>
-          <w:lang w:val="en-GB"/>
-        </w:rPr>
+      <w:proofErr w:type="gramEnd"/>
+      <w:r>
         <w:t xml:space="preserve"> </w:t>
       </w:r>
       <w:proofErr w:type="spellStart"/>
       <w:r>
-        <w:rPr>
-          <w:lang w:val="en-GB"/>
-        </w:rPr>
         <w:t>wikibase:language</w:t>
       </w:r>
       <w:proofErr w:type="spellEnd"/>
       <w:r>
-        <w:rPr>
-          <w:lang w:val="en-GB"/>
-        </w:rPr>
         <w:t xml:space="preserve"> "</w:t>
       </w:r>
       <w:proofErr w:type="spellStart"/>
       <w:r>
-        <w:rPr>
-          <w:lang w:val="en-GB"/>
-        </w:rPr>
         <w:t>fr</w:t>
       </w:r>
       <w:proofErr w:type="spellEnd"/>
       <w:r>
-        <w:rPr>
-          <w:lang w:val="en-GB"/>
-        </w:rPr>
         <w:t>". }</w:t>
       </w:r>
     </w:p>
     <w:p>
       <w:pPr>
         <w:ind w:left="708"/>
-        <w:rPr>
-          <w:lang w:val="en-GB"/>
-        </w:rPr>
-      </w:pPr>
-      <w:r>
-        <w:rPr>
-          <w:lang w:val="en-GB"/>
-        </w:rPr>
+      </w:pPr>
+      <w:r>
         <w:t xml:space="preserve">        }</w:t>
       </w:r>
     </w:p>
     <w:p>
       <w:pPr>
         <w:ind w:left="708"/>
-        <w:rPr>
-          <w:lang w:val="en-GB"/>
-        </w:rPr>
-      </w:pPr>
-    </w:p>
-    <w:p>
-      <w:pPr>
-        <w:ind w:left="708"/>
-        <w:rPr>
-          <w:lang w:val="en-GB"/>
-        </w:rPr>
-      </w:pPr>
-    </w:p>
-    <w:p>
-      <w:pPr>
-        <w:ind w:left="708"/>
-        <w:rPr>
-          <w:lang w:val="en-GB"/>
-        </w:rPr>
-      </w:pPr>
-    </w:p>
-    <w:p>
-      <w:pPr>
-        <w:ind w:left="708"/>
-        <w:rPr>
-          <w:lang w:val="en-GB"/>
-        </w:rPr>
-      </w:pPr>
-      <w:bookmarkStart w:id="0" w:name="_GoBack"/>
-      <w:bookmarkEnd w:id="0"/>
-    </w:p>
-    <w:p>
-      <w:r>
-        <w:rPr>
-          <w:lang w:val="en-GB"/>
-        </w:rPr>
-        <w:lastRenderedPageBreak/>
+      </w:pPr>
+    </w:p>
+    <w:p>
+      <w:pPr>
+        <w:ind w:left="708"/>
+      </w:pPr>
+    </w:p>
+    <w:p>
+      <w:pPr>
+        <w:ind w:left="708"/>
+      </w:pPr>
+    </w:p>
+    <w:p>
+      <w:pPr>
+        <w:ind w:left="708"/>
+      </w:pPr>
+    </w:p>
+    <w:p>
+      <w:r>
         <w:t xml:space="preserve">        </w:t>
       </w:r>
       <w:r>
@@ -2289,6 +2238,27 @@
     <w:name w:val="Normal"/>
     <w:qFormat/>
   </w:style>
+  <w:style w:type="paragraph" w:styleId="Heading1">
+    <w:name w:val="heading 1"/>
+    <w:basedOn w:val="Normal"/>
+    <w:next w:val="Normal"/>
+    <w:link w:val="Heading1Char"/>
+    <w:uiPriority w:val="9"/>
+    <w:qFormat/>
+    <w:rsid w:val="00AA2C85"/>
+    <w:pPr>
+      <w:keepNext/>
+      <w:keepLines/>
+      <w:spacing w:before="240" w:after="0"/>
+      <w:outlineLvl w:val="0"/>
+    </w:pPr>
+    <w:rPr>
+      <w:rFonts w:asciiTheme="majorHAnsi" w:eastAsiaTheme="majorEastAsia" w:hAnsiTheme="majorHAnsi" w:cstheme="majorBidi"/>
+      <w:color w:val="2E74B5" w:themeColor="accent1" w:themeShade="BF"/>
+      <w:sz w:val="32"/>
+      <w:szCs w:val="32"/>
+    </w:rPr>
+  </w:style>
   <w:style w:type="character" w:default="1" w:styleId="DefaultParagraphFont">
     <w:name w:val="Default Paragraph Font"/>
     <w:uiPriority w:val="1"/>
@@ -2348,6 +2318,19 @@
       <w:kern w:val="28"/>
       <w:sz w:val="56"/>
       <w:szCs w:val="56"/>
+    </w:rPr>
+  </w:style>
+  <w:style w:type="character" w:customStyle="1" w:styleId="Heading1Char">
+    <w:name w:val="Heading 1 Char"/>
+    <w:basedOn w:val="DefaultParagraphFont"/>
+    <w:link w:val="Heading1"/>
+    <w:uiPriority w:val="9"/>
+    <w:rsid w:val="00AA2C85"/>
+    <w:rPr>
+      <w:rFonts w:asciiTheme="majorHAnsi" w:eastAsiaTheme="majorEastAsia" w:hAnsiTheme="majorHAnsi" w:cstheme="majorBidi"/>
+      <w:color w:val="2E74B5" w:themeColor="accent1" w:themeShade="BF"/>
+      <w:sz w:val="32"/>
+      <w:szCs w:val="32"/>
     </w:rPr>
   </w:style>
 </w:styles>

</xml_diff>